<commit_message>
EBANAYA 5 LABA SDELANA IDITE NAHUI TVARI
</commit_message>
<xml_diff>
--- a/lab04.docx
+++ b/lab04.docx
@@ -193,7 +193,7 @@
           <w:color w:val="000000"/>
           <w:sz w:val="52"/>
           <w:szCs w:val="52"/>
-          <w:lang w:val="ru-RU" w:eastAsia="ru-RU"/>
+          <w:lang w:val="en-US" w:eastAsia="ru-RU"/>
         </w:rPr>
       </w:pPr>
       <w:r>
@@ -212,9 +212,9 @@
           <w:color w:val="000000"/>
           <w:sz w:val="52"/>
           <w:szCs w:val="52"/>
-          <w:lang w:val="ru-RU" w:eastAsia="ru-RU"/>
-        </w:rPr>
-        <w:t>3</w:t>
+          <w:lang w:val="en-US" w:eastAsia="ru-RU"/>
+        </w:rPr>
+        <w:t>4</w:t>
       </w:r>
     </w:p>
     <w:p>
@@ -703,6 +703,7 @@
       </w:pPr>
       <w:r>
         <w:rPr>
+          <w:noProof/>
           <w:lang w:val="en-US"/>
         </w:rPr>
         <w:drawing>
@@ -763,6 +764,7 @@
       </w:pPr>
       <w:r>
         <w:rPr>
+          <w:noProof/>
           <w:lang w:val="ru-RU"/>
         </w:rPr>
         <w:drawing>
@@ -856,6 +858,7 @@
       </w:pPr>
       <w:r>
         <w:rPr>
+          <w:noProof/>
           <w:lang w:val="ru-RU"/>
         </w:rPr>
         <w:drawing>
@@ -903,6 +906,7 @@
       </w:pPr>
       <w:r>
         <w:rPr>
+          <w:noProof/>
           <w:lang w:val="en-US"/>
         </w:rPr>
         <w:drawing>
@@ -988,65 +992,32 @@
         <w:t xml:space="preserve"> </w:t>
       </w:r>
       <w:r>
-        <w:t>172.16.16.97 - 172.16.16.110</w:t>
-      </w:r>
-      <w:r>
-        <w:t xml:space="preserve"> - 0</w:t>
-      </w:r>
-    </w:p>
-    <w:p>
-      <w:r>
-        <w:t xml:space="preserve">B </w:t>
-      </w:r>
-      <w:r>
-        <w:t>172.16.16.65 - 172.16.16.94</w:t>
-      </w:r>
-      <w:r>
-        <w:t xml:space="preserve"> - 10</w:t>
-      </w:r>
-    </w:p>
-    <w:p>
-      <w:r>
-        <w:t xml:space="preserve">C </w:t>
-      </w:r>
-      <w:r>
-        <w:t>172.16.16.33 - 172.16.16.62</w:t>
-      </w:r>
-      <w:r>
-        <w:t xml:space="preserve"> - 6</w:t>
-      </w:r>
-    </w:p>
-    <w:p>
-      <w:r>
-        <w:t xml:space="preserve">D </w:t>
-      </w:r>
-      <w:r>
-        <w:t>172.16.16.1 - 172.16.16.30</w:t>
-      </w:r>
-      <w:r>
-        <w:t xml:space="preserve"> - 1</w:t>
-      </w:r>
-    </w:p>
-    <w:p>
-      <w:r>
-        <w:t xml:space="preserve">R1 </w:t>
-      </w:r>
-      <w:r>
-        <w:t>172.16.16.113 - 172.16.16.114</w:t>
-      </w:r>
-      <w:r>
-        <w:t xml:space="preserve"> - 1</w:t>
-      </w:r>
-    </w:p>
-    <w:p>
-      <w:r>
-        <w:t xml:space="preserve">R2 </w:t>
-      </w:r>
-      <w:r>
-        <w:t>172.16.16.117 - 172.16.16.118</w:t>
-      </w:r>
-      <w:r>
-        <w:t xml:space="preserve"> </w:t>
+        <w:t>172.16.16.97 - 172.16.16.110 - 0</w:t>
+      </w:r>
+    </w:p>
+    <w:p>
+      <w:r>
+        <w:t>B 172.16.16.65 - 172.16.16.94 - 10</w:t>
+      </w:r>
+    </w:p>
+    <w:p>
+      <w:r>
+        <w:t>C 172.16.16.33 - 172.16.16.62 - 6</w:t>
+      </w:r>
+    </w:p>
+    <w:p>
+      <w:r>
+        <w:t>D 172.16.16.1 - 172.16.16.30 - 1</w:t>
+      </w:r>
+    </w:p>
+    <w:p>
+      <w:r>
+        <w:t>R1 172.16.16.113 - 172.16.16.114 - 1</w:t>
+      </w:r>
+    </w:p>
+    <w:p>
+      <w:r>
+        <w:t xml:space="preserve">R2 172.16.16.117 - 172.16.16.118 </w:t>
       </w:r>
       <w:r>
         <w:t>–</w:t>

</xml_diff>